<commit_message>
Section 1 Report update
</commit_message>
<xml_diff>
--- a/report 1/Раздел_1_Чистов_Отчёт.docx
+++ b/report 1/Раздел_1_Чистов_Отчёт.docx
@@ -145,7 +145,7 @@
       </w:r>
     </w:p>
     <w:bookmarkEnd w:id="20"/>
-    <w:bookmarkStart w:id="111" w:name="выполнение-лабораторной-работы"/>
+    <w:bookmarkStart w:id="114" w:name="выполнение-лабораторной-работы"/>
     <w:p>
       <w:pPr>
         <w:pStyle w:val="Heading1"/>
@@ -168,7 +168,7 @@
         <w:pStyle w:val="FirstParagraph"/>
       </w:pPr>
       <w:r>
-        <w:t xml:space="preserve">Все скриншоты первого этапа: (рис. [??]), (рис. [??]), (рис. [??]), (рис. [??]), (рис. [??]), (рис. [??]), (рис. [??]), (рис. [??]), (рис. [??]), (рис. [??]), (рис. [??]), (рис. [??]), (рис. [??]), (рис. [??]), (рис. [??]), (рис. [??]), (рис. [??]), (рис. [??]), (рис. [??]), (рис. [??]), (рис. [??]), (рис. [??]), (рис. [??]), (рис. [??]), (рис. [??]), (рис. [??]), (рис. [??]), (рис. [??]), (рис. [??]), (рис. [??]).</w:t>
+        <w:t xml:space="preserve">Все скриншоты первого этапа: (рис. [??]), (рис. [??]), (рис. [??]), (рис. [??]), (рис. [??]), (рис. [??]), (рис. [??]), (рис. [??]), (рис. [??]), (рис. [??]), (рис. [??]), (рис. [??]), (рис. [??]), (рис. [??]), (рис. [??]), (рис. [??]), (рис. [??]), (рис. [??]), (рис. [??]), (рис. [??]), (рис. [??]), (рис. [??]), (рис. [??]), (рис. [??]), (рис. [??]), (рис. [??]), (рис. [??]), (рис. [??]), (рис. [??]), (рис. [??]), (рис. [??]).</w:t>
       </w:r>
     </w:p>
     <w:p>
@@ -177,6 +177,29 @@
       </w:pPr>
       <w:r>
         <w:t xml:space="preserve">Первые несколько заданий для ознакомления с платформой.</w:t>
+      </w:r>
+    </w:p>
+    <w:p>
+      <w:pPr>
+        <w:pStyle w:val="BodyText"/>
+      </w:pPr>
+      <w:r>
+        <w:t xml:space="preserve">Курс называется</w:t>
+      </w:r>
+      <w:r>
+        <w:t xml:space="preserve"> </w:t>
+      </w:r>
+      <w:r>
+        <w:t xml:space="preserve">“</w:t>
+      </w:r>
+      <w:r>
+        <w:t xml:space="preserve">Введение в Linux</w:t>
+      </w:r>
+      <w:r>
+        <w:t xml:space="preserve">”</w:t>
+      </w:r>
+      <w:r>
+        <w:t xml:space="preserve">.</w:t>
       </w:r>
     </w:p>
     <w:p>
@@ -236,6 +259,14 @@
     </w:p>
     <w:p>
       <w:pPr>
+        <w:pStyle w:val="BodyText"/>
+      </w:pPr>
+      <w:r>
+        <w:t xml:space="preserve">Чтобы ответить на этот вопрос, нужно прочитать критерии прохождения курса.</w:t>
+      </w:r>
+    </w:p>
+    <w:p>
+      <w:pPr>
         <w:pStyle w:val="CaptionedFigure"/>
       </w:pPr>
       <w:r>
@@ -291,6 +322,14 @@
     </w:p>
     <w:p>
       <w:pPr>
+        <w:pStyle w:val="BodyText"/>
+      </w:pPr>
+      <w:r>
+        <w:t xml:space="preserve">На моём компьютере установлена ОС Windows 11.</w:t>
+      </w:r>
+    </w:p>
+    <w:p>
+      <w:pPr>
         <w:pStyle w:val="CaptionedFigure"/>
       </w:pPr>
       <w:r>
@@ -349,7 +388,7 @@
         <w:pStyle w:val="BodyText"/>
       </w:pPr>
       <w:r>
-        <w:t xml:space="preserve">Продолжаю выполнять задания, пока что моих знаний за время обучения в университете достаточно.</w:t>
+        <w:t xml:space="preserve">Продолжаю выполнять задания, пока что моих знаний за время обучения в университете достаточно. Виртуальная машина это особая программа для эмуляции гостевых ОС.</w:t>
       </w:r>
     </w:p>
     <w:p>
@@ -409,6 +448,14 @@
     </w:p>
     <w:p>
       <w:pPr>
+        <w:pStyle w:val="BodyText"/>
+      </w:pPr>
+      <w:r>
+        <w:t xml:space="preserve">Моя виртуальная машина прекрасно работает.</w:t>
+      </w:r>
+    </w:p>
+    <w:p>
+      <w:pPr>
         <w:pStyle w:val="CaptionedFigure"/>
       </w:pPr>
       <w:r>
@@ -482,7 +529,7 @@
         <w:t xml:space="preserve">”</w:t>
       </w:r>
       <w:r>
-        <w:t xml:space="preserve">, сохранил в нужном формате (.xml) и отправил. Всё верно!</w:t>
+        <w:t xml:space="preserve">, сохранил в нужном формате (.xml).</w:t>
       </w:r>
     </w:p>
     <w:p>
@@ -492,14 +539,14 @@
       <w:r>
         <w:drawing>
           <wp:inline>
-            <wp:extent cx="3733800" cy="1282131"/>
+            <wp:extent cx="3733800" cy="1912739"/>
             <wp:effectExtent b="0" l="0" r="0" t="0"/>
-            <wp:docPr descr="Задание 6" title="fig:" id="37" name="Picture"/>
+            <wp:docPr descr="Задание 6 - выполнение" title="fig:" id="37" name="Picture"/>
             <a:graphic>
               <a:graphicData uri="http://schemas.openxmlformats.org/drawingml/2006/picture">
                 <pic:pic>
                   <pic:nvPicPr>
-                    <pic:cNvPr descr="image/IMG_006.png" id="38" name="Picture"/>
+                    <pic:cNvPr descr="image/IMG_031.png" id="38" name="Picture"/>
                     <pic:cNvPicPr>
                       <a:picLocks noChangeArrowheads="1" noChangeAspect="1"/>
                     </pic:cNvPicPr>
@@ -513,7 +560,7 @@
                   <pic:spPr bwMode="auto">
                     <a:xfrm>
                       <a:off x="0" y="0"/>
-                      <a:ext cx="3733800" cy="1282131"/>
+                      <a:ext cx="3733800" cy="1912739"/>
                     </a:xfrm>
                     <a:prstGeom prst="rect">
                       <a:avLst/>
@@ -537,7 +584,15 @@
         <w:pStyle w:val="ImageCaption"/>
       </w:pPr>
       <w:r>
-        <w:t xml:space="preserve">Задание 6</w:t>
+        <w:t xml:space="preserve">Задание 6 - выполнение</w:t>
+      </w:r>
+    </w:p>
+    <w:p>
+      <w:pPr>
+        <w:pStyle w:val="BodyText"/>
+      </w:pPr>
+      <w:r>
+        <w:t xml:space="preserve">Всё верно!</w:t>
       </w:r>
     </w:p>
     <w:p>
@@ -549,12 +604,12 @@
           <wp:inline>
             <wp:extent cx="3733800" cy="1282131"/>
             <wp:effectExtent b="0" l="0" r="0" t="0"/>
-            <wp:docPr descr="Задание 7" title="fig:" id="40" name="Picture"/>
+            <wp:docPr descr="Задание 6" title="fig:" id="40" name="Picture"/>
             <a:graphic>
               <a:graphicData uri="http://schemas.openxmlformats.org/drawingml/2006/picture">
                 <pic:pic>
                   <pic:nvPicPr>
-                    <pic:cNvPr descr="image/IMG_007.png" id="41" name="Picture"/>
+                    <pic:cNvPr descr="image/IMG_006.png" id="41" name="Picture"/>
                     <pic:cNvPicPr>
                       <a:picLocks noChangeArrowheads="1" noChangeAspect="1"/>
                     </pic:cNvPicPr>
@@ -592,7 +647,7 @@
         <w:pStyle w:val="ImageCaption"/>
       </w:pPr>
       <w:r>
-        <w:t xml:space="preserve">Задание 7</w:t>
+        <w:t xml:space="preserve">Задание 6</w:t>
       </w:r>
     </w:p>
     <w:p>
@@ -600,7 +655,7 @@
         <w:pStyle w:val="BodyText"/>
       </w:pPr>
       <w:r>
-        <w:t xml:space="preserve">Для этого задания пришлось установить VLC Mediaplayer, чуток подождать и считать первую фамилию - Denis-Courmont.</w:t>
+        <w:t xml:space="preserve">deb - от названия Debian, формат пакетов.</w:t>
       </w:r>
     </w:p>
     <w:p>
@@ -610,14 +665,14 @@
       <w:r>
         <w:drawing>
           <wp:inline>
-            <wp:extent cx="3733800" cy="1887247"/>
+            <wp:extent cx="3733800" cy="1282131"/>
             <wp:effectExtent b="0" l="0" r="0" t="0"/>
-            <wp:docPr descr="Задание 8 - выполнение" title="fig:" id="43" name="Picture"/>
+            <wp:docPr descr="Задание 7" title="fig:" id="43" name="Picture"/>
             <a:graphic>
               <a:graphicData uri="http://schemas.openxmlformats.org/drawingml/2006/picture">
                 <pic:pic>
                   <pic:nvPicPr>
-                    <pic:cNvPr descr="image/IMG_008.png" id="44" name="Picture"/>
+                    <pic:cNvPr descr="image/IMG_007.png" id="44" name="Picture"/>
                     <pic:cNvPicPr>
                       <a:picLocks noChangeArrowheads="1" noChangeAspect="1"/>
                     </pic:cNvPicPr>
@@ -631,7 +686,7 @@
                   <pic:spPr bwMode="auto">
                     <a:xfrm>
                       <a:off x="0" y="0"/>
-                      <a:ext cx="3733800" cy="1887247"/>
+                      <a:ext cx="3733800" cy="1282131"/>
                     </a:xfrm>
                     <a:prstGeom prst="rect">
                       <a:avLst/>
@@ -655,7 +710,15 @@
         <w:pStyle w:val="ImageCaption"/>
       </w:pPr>
       <w:r>
-        <w:t xml:space="preserve">Задание 8 - выполнение</w:t>
+        <w:t xml:space="preserve">Задание 7</w:t>
+      </w:r>
+    </w:p>
+    <w:p>
+      <w:pPr>
+        <w:pStyle w:val="BodyText"/>
+      </w:pPr>
+      <w:r>
+        <w:t xml:space="preserve">Для этого задания пришлось установить VLC Mediaplayer, чуток подождать и считать первую фамилию - Denis-Courmont.</w:t>
       </w:r>
     </w:p>
     <w:p>
@@ -667,12 +730,12 @@
           <wp:inline>
             <wp:extent cx="3733800" cy="1887247"/>
             <wp:effectExtent b="0" l="0" r="0" t="0"/>
-            <wp:docPr descr="Задание 8 - верно" title="fig:" id="46" name="Picture"/>
+            <wp:docPr descr="Задание 8 - выполнение" title="fig:" id="46" name="Picture"/>
             <a:graphic>
               <a:graphicData uri="http://schemas.openxmlformats.org/drawingml/2006/picture">
                 <pic:pic>
                   <pic:nvPicPr>
-                    <pic:cNvPr descr="image/IMG_009.png" id="47" name="Picture"/>
+                    <pic:cNvPr descr="image/IMG_008.png" id="47" name="Picture"/>
                     <pic:cNvPicPr>
                       <a:picLocks noChangeArrowheads="1" noChangeAspect="1"/>
                     </pic:cNvPicPr>
@@ -710,15 +773,7 @@
         <w:pStyle w:val="ImageCaption"/>
       </w:pPr>
       <w:r>
-        <w:t xml:space="preserve">Задание 8 - верно</w:t>
-      </w:r>
-    </w:p>
-    <w:p>
-      <w:pPr>
-        <w:pStyle w:val="BodyText"/>
-      </w:pPr>
-      <w:r>
-        <w:t xml:space="preserve">По слову update (с англ. обновление) можно догадаться, какие в этом задании правильные ответы.</w:t>
+        <w:t xml:space="preserve">Задание 8 - выполнение</w:t>
       </w:r>
     </w:p>
     <w:p>
@@ -730,12 +785,12 @@
           <wp:inline>
             <wp:extent cx="3733800" cy="1887247"/>
             <wp:effectExtent b="0" l="0" r="0" t="0"/>
-            <wp:docPr descr="Задание 9" title="fig:" id="49" name="Picture"/>
+            <wp:docPr descr="Задание 8 - верно" title="fig:" id="49" name="Picture"/>
             <a:graphic>
               <a:graphicData uri="http://schemas.openxmlformats.org/drawingml/2006/picture">
                 <pic:pic>
                   <pic:nvPicPr>
-                    <pic:cNvPr descr="image/IMG_010.png" id="50" name="Picture"/>
+                    <pic:cNvPr descr="image/IMG_009.png" id="50" name="Picture"/>
                     <pic:cNvPicPr>
                       <a:picLocks noChangeArrowheads="1" noChangeAspect="1"/>
                     </pic:cNvPicPr>
@@ -773,7 +828,15 @@
         <w:pStyle w:val="ImageCaption"/>
       </w:pPr>
       <w:r>
-        <w:t xml:space="preserve">Задание 9</w:t>
+        <w:t xml:space="preserve">Задание 8 - верно</w:t>
+      </w:r>
+    </w:p>
+    <w:p>
+      <w:pPr>
+        <w:pStyle w:val="BodyText"/>
+      </w:pPr>
+      <w:r>
+        <w:t xml:space="preserve">По слову update (с англ. обновление) можно догадаться, какие в этом задании правильные ответы.</w:t>
       </w:r>
     </w:p>
     <w:p>
@@ -785,12 +848,12 @@
           <wp:inline>
             <wp:extent cx="3733800" cy="1887247"/>
             <wp:effectExtent b="0" l="0" r="0" t="0"/>
-            <wp:docPr descr="Задание 10" title="fig:" id="52" name="Picture"/>
+            <wp:docPr descr="Задание 9" title="fig:" id="52" name="Picture"/>
             <a:graphic>
               <a:graphicData uri="http://schemas.openxmlformats.org/drawingml/2006/picture">
                 <pic:pic>
                   <pic:nvPicPr>
-                    <pic:cNvPr descr="image/IMG_011.png" id="53" name="Picture"/>
+                    <pic:cNvPr descr="image/IMG_010.png" id="53" name="Picture"/>
                     <pic:cNvPicPr>
                       <a:picLocks noChangeArrowheads="1" noChangeAspect="1"/>
                     </pic:cNvPicPr>
@@ -828,7 +891,15 @@
         <w:pStyle w:val="ImageCaption"/>
       </w:pPr>
       <w:r>
-        <w:t xml:space="preserve">Задание 10</w:t>
+        <w:t xml:space="preserve">Задание 9</w:t>
+      </w:r>
+    </w:p>
+    <w:p>
+      <w:pPr>
+        <w:pStyle w:val="BodyText"/>
+      </w:pPr>
+      <w:r>
+        <w:t xml:space="preserve">Широко известный сленг пользователей терминалом, называть его консолью, командной. Но не Ассолью или термином.</w:t>
       </w:r>
     </w:p>
     <w:p>
@@ -840,12 +911,12 @@
           <wp:inline>
             <wp:extent cx="3733800" cy="1887247"/>
             <wp:effectExtent b="0" l="0" r="0" t="0"/>
-            <wp:docPr descr="Задание 11" title="fig:" id="55" name="Picture"/>
+            <wp:docPr descr="Задание 10" title="fig:" id="55" name="Picture"/>
             <a:graphic>
               <a:graphicData uri="http://schemas.openxmlformats.org/drawingml/2006/picture">
                 <pic:pic>
                   <pic:nvPicPr>
-                    <pic:cNvPr descr="image/IMG_012.png" id="56" name="Picture"/>
+                    <pic:cNvPr descr="image/IMG_011.png" id="56" name="Picture"/>
                     <pic:cNvPicPr>
                       <a:picLocks noChangeArrowheads="1" noChangeAspect="1"/>
                     </pic:cNvPicPr>
@@ -883,7 +954,15 @@
         <w:pStyle w:val="ImageCaption"/>
       </w:pPr>
       <w:r>
-        <w:t xml:space="preserve">Задание 11</w:t>
+        <w:t xml:space="preserve">Задание 10</w:t>
+      </w:r>
+    </w:p>
+    <w:p>
+      <w:pPr>
+        <w:pStyle w:val="BodyText"/>
+      </w:pPr>
+      <w:r>
+        <w:t xml:space="preserve">При работе с консолью важно учитывать регитср. Поэтому только команда pwd сработает.</w:t>
       </w:r>
     </w:p>
     <w:p>
@@ -895,12 +974,12 @@
           <wp:inline>
             <wp:extent cx="3733800" cy="1887247"/>
             <wp:effectExtent b="0" l="0" r="0" t="0"/>
-            <wp:docPr descr="Задание 12" title="fig:" id="58" name="Picture"/>
+            <wp:docPr descr="Задание 11" title="fig:" id="58" name="Picture"/>
             <a:graphic>
               <a:graphicData uri="http://schemas.openxmlformats.org/drawingml/2006/picture">
                 <pic:pic>
                   <pic:nvPicPr>
-                    <pic:cNvPr descr="image/IMG_013.png" id="59" name="Picture"/>
+                    <pic:cNvPr descr="image/IMG_012.png" id="59" name="Picture"/>
                     <pic:cNvPicPr>
                       <a:picLocks noChangeArrowheads="1" noChangeAspect="1"/>
                     </pic:cNvPicPr>
@@ -938,7 +1017,7 @@
         <w:pStyle w:val="ImageCaption"/>
       </w:pPr>
       <w:r>
-        <w:t xml:space="preserve">Задание 12</w:t>
+        <w:t xml:space="preserve">Задание 11</w:t>
       </w:r>
     </w:p>
     <w:p>
@@ -946,7 +1025,7 @@
         <w:pStyle w:val="BodyText"/>
       </w:pPr>
       <w:r>
-        <w:t xml:space="preserve">По странной причине это задание (13), несмотря на мои усилия, долго невыполнялось. Некорректность ответов также выделили люди в комментариях.</w:t>
+        <w:t xml:space="preserve">В последнем пункте не указана директория, где следует выполнить команду. Поэтому этот вариант не подходит.</w:t>
       </w:r>
     </w:p>
     <w:p>
@@ -958,12 +1037,12 @@
           <wp:inline>
             <wp:extent cx="3733800" cy="1887247"/>
             <wp:effectExtent b="0" l="0" r="0" t="0"/>
-            <wp:docPr descr="Задание 13" title="fig:" id="61" name="Picture"/>
+            <wp:docPr descr="Задание 12" title="fig:" id="61" name="Picture"/>
             <a:graphic>
               <a:graphicData uri="http://schemas.openxmlformats.org/drawingml/2006/picture">
                 <pic:pic>
                   <pic:nvPicPr>
-                    <pic:cNvPr descr="image/IMG_014.png" id="62" name="Picture"/>
+                    <pic:cNvPr descr="image/IMG_013.png" id="62" name="Picture"/>
                     <pic:cNvPicPr>
                       <a:picLocks noChangeArrowheads="1" noChangeAspect="1"/>
                     </pic:cNvPicPr>
@@ -1001,7 +1080,15 @@
         <w:pStyle w:val="ImageCaption"/>
       </w:pPr>
       <w:r>
-        <w:t xml:space="preserve">Задание 13</w:t>
+        <w:t xml:space="preserve">Задание 12</w:t>
+      </w:r>
+    </w:p>
+    <w:p>
+      <w:pPr>
+        <w:pStyle w:val="BodyText"/>
+      </w:pPr>
+      <w:r>
+        <w:t xml:space="preserve">По странной причине это задание (13), несмотря на мои усилия, долго невыполнялось. Некорректность ответов также выделили люди в комментариях.</w:t>
       </w:r>
     </w:p>
     <w:p>
@@ -1013,12 +1100,12 @@
           <wp:inline>
             <wp:extent cx="3733800" cy="1887247"/>
             <wp:effectExtent b="0" l="0" r="0" t="0"/>
-            <wp:docPr descr="Задание 14" title="fig:" id="64" name="Picture"/>
+            <wp:docPr descr="Задание 13" title="fig:" id="64" name="Picture"/>
             <a:graphic>
               <a:graphicData uri="http://schemas.openxmlformats.org/drawingml/2006/picture">
                 <pic:pic>
                   <pic:nvPicPr>
-                    <pic:cNvPr descr="image/IMG_015.png" id="65" name="Picture"/>
+                    <pic:cNvPr descr="image/IMG_014.png" id="65" name="Picture"/>
                     <pic:cNvPicPr>
                       <a:picLocks noChangeArrowheads="1" noChangeAspect="1"/>
                     </pic:cNvPicPr>
@@ -1056,7 +1143,15 @@
         <w:pStyle w:val="ImageCaption"/>
       </w:pPr>
       <w:r>
-        <w:t xml:space="preserve">Задание 14</w:t>
+        <w:t xml:space="preserve">Задание 13</w:t>
+      </w:r>
+    </w:p>
+    <w:p>
+      <w:pPr>
+        <w:pStyle w:val="BodyText"/>
+      </w:pPr>
+      <w:r>
+        <w:t xml:space="preserve">Консоль запустит браузер, но на этом процесс закончен. Она не будет находится в статусе ожидании команд для firefox, поэтому если написать exit - ничего не закроется.</w:t>
       </w:r>
     </w:p>
     <w:p>
@@ -1068,12 +1163,12 @@
           <wp:inline>
             <wp:extent cx="3733800" cy="1887247"/>
             <wp:effectExtent b="0" l="0" r="0" t="0"/>
-            <wp:docPr descr="Задание 15" title="fig:" id="67" name="Picture"/>
+            <wp:docPr descr="Задание 14" title="fig:" id="67" name="Picture"/>
             <a:graphic>
               <a:graphicData uri="http://schemas.openxmlformats.org/drawingml/2006/picture">
                 <pic:pic>
                   <pic:nvPicPr>
-                    <pic:cNvPr descr="image/IMG_016.png" id="68" name="Picture"/>
+                    <pic:cNvPr descr="image/IMG_015.png" id="68" name="Picture"/>
                     <pic:cNvPicPr>
                       <a:picLocks noChangeArrowheads="1" noChangeAspect="1"/>
                     </pic:cNvPicPr>
@@ -1111,7 +1206,7 @@
         <w:pStyle w:val="ImageCaption"/>
       </w:pPr>
       <w:r>
-        <w:t xml:space="preserve">Задание 15</w:t>
+        <w:t xml:space="preserve">Задание 14</w:t>
       </w:r>
     </w:p>
     <w:p>
@@ -1119,23 +1214,7 @@
         <w:pStyle w:val="BodyText"/>
       </w:pPr>
       <w:r>
-        <w:t xml:space="preserve">Для выполнения следующего задания потребовалось скачать файл и присвоить ему права для выполнения. Это можно сделать командой:</w:t>
-      </w:r>
-    </w:p>
-    <w:p>
-      <w:pPr>
-        <w:pStyle w:val="BodyText"/>
-      </w:pPr>
-      <w:r>
-        <w:t xml:space="preserve">chmod +x (имя файла)</w:t>
-      </w:r>
-    </w:p>
-    <w:p>
-      <w:pPr>
-        <w:pStyle w:val="BodyText"/>
-      </w:pPr>
-      <w:r>
-        <w:t xml:space="preserve">Я так и сделал, затем запустил файл и получил следующий вывод:</w:t>
+        <w:t xml:space="preserve">Так можно запусть программу в фоновом режиме (bg - background - фон)</w:t>
       </w:r>
     </w:p>
     <w:p>
@@ -1145,20 +1224,99 @@
       <w:r>
         <w:drawing>
           <wp:inline>
-            <wp:extent cx="3733800" cy="784780"/>
+            <wp:extent cx="3733800" cy="1887247"/>
             <wp:effectExtent b="0" l="0" r="0" t="0"/>
-            <wp:docPr descr="Задание 16 - выполнение" title="fig:" id="70" name="Picture"/>
+            <wp:docPr descr="Задание 15" title="fig:" id="70" name="Picture"/>
             <a:graphic>
               <a:graphicData uri="http://schemas.openxmlformats.org/drawingml/2006/picture">
                 <pic:pic>
                   <pic:nvPicPr>
-                    <pic:cNvPr descr="image/IMG_017.png" id="71" name="Picture"/>
+                    <pic:cNvPr descr="image/IMG_016.png" id="71" name="Picture"/>
                     <pic:cNvPicPr>
                       <a:picLocks noChangeArrowheads="1" noChangeAspect="1"/>
                     </pic:cNvPicPr>
                   </pic:nvPicPr>
                   <pic:blipFill>
                     <a:blip r:embed="rId69"/>
+                    <a:stretch>
+                      <a:fillRect/>
+                    </a:stretch>
+                  </pic:blipFill>
+                  <pic:spPr bwMode="auto">
+                    <a:xfrm>
+                      <a:off x="0" y="0"/>
+                      <a:ext cx="3733800" cy="1887247"/>
+                    </a:xfrm>
+                    <a:prstGeom prst="rect">
+                      <a:avLst/>
+                    </a:prstGeom>
+                    <a:noFill/>
+                    <a:ln w="9525">
+                      <a:noFill/>
+                      <a:headEnd/>
+                      <a:tailEnd/>
+                    </a:ln>
+                  </pic:spPr>
+                </pic:pic>
+              </a:graphicData>
+            </a:graphic>
+          </wp:inline>
+        </w:drawing>
+      </w:r>
+    </w:p>
+    <w:p>
+      <w:pPr>
+        <w:pStyle w:val="ImageCaption"/>
+      </w:pPr>
+      <w:r>
+        <w:t xml:space="preserve">Задание 15</w:t>
+      </w:r>
+    </w:p>
+    <w:p>
+      <w:pPr>
+        <w:pStyle w:val="BodyText"/>
+      </w:pPr>
+      <w:r>
+        <w:t xml:space="preserve">Для выполнения следующего задания потребовалось скачать файл и присвоить ему права для выполнения. Это можно сделать командой:</w:t>
+      </w:r>
+    </w:p>
+    <w:p>
+      <w:pPr>
+        <w:pStyle w:val="BodyText"/>
+      </w:pPr>
+      <w:r>
+        <w:t xml:space="preserve">chmod +x (имя файла)</w:t>
+      </w:r>
+    </w:p>
+    <w:p>
+      <w:pPr>
+        <w:pStyle w:val="BodyText"/>
+      </w:pPr>
+      <w:r>
+        <w:t xml:space="preserve">Я так и сделал, затем запустил файл и получил следующий вывод:</w:t>
+      </w:r>
+    </w:p>
+    <w:p>
+      <w:pPr>
+        <w:pStyle w:val="CaptionedFigure"/>
+      </w:pPr>
+      <w:r>
+        <w:drawing>
+          <wp:inline>
+            <wp:extent cx="3733800" cy="784780"/>
+            <wp:effectExtent b="0" l="0" r="0" t="0"/>
+            <wp:docPr descr="Задание 16 - выполнение" title="fig:" id="73" name="Picture"/>
+            <a:graphic>
+              <a:graphicData uri="http://schemas.openxmlformats.org/drawingml/2006/picture">
+                <pic:pic>
+                  <pic:nvPicPr>
+                    <pic:cNvPr descr="image/IMG_017.png" id="74" name="Picture"/>
+                    <pic:cNvPicPr>
+                      <a:picLocks noChangeArrowheads="1" noChangeAspect="1"/>
+                    </pic:cNvPicPr>
+                  </pic:nvPicPr>
+                  <pic:blipFill>
+                    <a:blip r:embed="rId72"/>
                     <a:stretch>
                       <a:fillRect/>
                     </a:stretch>
@@ -1210,67 +1368,12 @@
           <wp:inline>
             <wp:extent cx="3733800" cy="2862580"/>
             <wp:effectExtent b="0" l="0" r="0" t="0"/>
-            <wp:docPr descr="Задание 16 - верно" title="fig:" id="73" name="Picture"/>
+            <wp:docPr descr="Задание 16 - верно" title="fig:" id="76" name="Picture"/>
             <a:graphic>
               <a:graphicData uri="http://schemas.openxmlformats.org/drawingml/2006/picture">
                 <pic:pic>
                   <pic:nvPicPr>
-                    <pic:cNvPr descr="image/IMG_018.png" id="74" name="Picture"/>
-                    <pic:cNvPicPr>
-                      <a:picLocks noChangeArrowheads="1" noChangeAspect="1"/>
-                    </pic:cNvPicPr>
-                  </pic:nvPicPr>
-                  <pic:blipFill>
-                    <a:blip r:embed="rId72"/>
-                    <a:stretch>
-                      <a:fillRect/>
-                    </a:stretch>
-                  </pic:blipFill>
-                  <pic:spPr bwMode="auto">
-                    <a:xfrm>
-                      <a:off x="0" y="0"/>
-                      <a:ext cx="3733800" cy="2862580"/>
-                    </a:xfrm>
-                    <a:prstGeom prst="rect">
-                      <a:avLst/>
-                    </a:prstGeom>
-                    <a:noFill/>
-                    <a:ln w="9525">
-                      <a:noFill/>
-                      <a:headEnd/>
-                      <a:tailEnd/>
-                    </a:ln>
-                  </pic:spPr>
-                </pic:pic>
-              </a:graphicData>
-            </a:graphic>
-          </wp:inline>
-        </w:drawing>
-      </w:r>
-    </w:p>
-    <w:p>
-      <w:pPr>
-        <w:pStyle w:val="ImageCaption"/>
-      </w:pPr>
-      <w:r>
-        <w:t xml:space="preserve">Задание 16 - верно</w:t>
-      </w:r>
-    </w:p>
-    <w:p>
-      <w:pPr>
-        <w:pStyle w:val="CaptionedFigure"/>
-      </w:pPr>
-      <w:r>
-        <w:drawing>
-          <wp:inline>
-            <wp:extent cx="3733800" cy="2862580"/>
-            <wp:effectExtent b="0" l="0" r="0" t="0"/>
-            <wp:docPr descr="Задание 17" title="fig:" id="76" name="Picture"/>
-            <a:graphic>
-              <a:graphicData uri="http://schemas.openxmlformats.org/drawingml/2006/picture">
-                <pic:pic>
-                  <pic:nvPicPr>
-                    <pic:cNvPr descr="image/IMG_019.png" id="77" name="Picture"/>
+                    <pic:cNvPr descr="image/IMG_018.png" id="77" name="Picture"/>
                     <pic:cNvPicPr>
                       <a:picLocks noChangeArrowheads="1" noChangeAspect="1"/>
                     </pic:cNvPicPr>
@@ -1308,7 +1411,15 @@
         <w:pStyle w:val="ImageCaption"/>
       </w:pPr>
       <w:r>
-        <w:t xml:space="preserve">Задание 17</w:t>
+        <w:t xml:space="preserve">Задание 16 - верно</w:t>
+      </w:r>
+    </w:p>
+    <w:p>
+      <w:pPr>
+        <w:pStyle w:val="BodyText"/>
+      </w:pPr>
+      <w:r>
+        <w:t xml:space="preserve">Автоматически вывод появится на экране.</w:t>
       </w:r>
     </w:p>
     <w:p>
@@ -1318,20 +1429,83 @@
       <w:r>
         <w:drawing>
           <wp:inline>
-            <wp:extent cx="3733800" cy="2106125"/>
+            <wp:extent cx="3733800" cy="2862580"/>
             <wp:effectExtent b="0" l="0" r="0" t="0"/>
-            <wp:docPr descr="Задание 18" title="fig:" id="79" name="Picture"/>
+            <wp:docPr descr="Задание 17" title="fig:" id="79" name="Picture"/>
             <a:graphic>
               <a:graphicData uri="http://schemas.openxmlformats.org/drawingml/2006/picture">
                 <pic:pic>
                   <pic:nvPicPr>
-                    <pic:cNvPr descr="image/IMG_020.png" id="80" name="Picture"/>
+                    <pic:cNvPr descr="image/IMG_019.png" id="80" name="Picture"/>
                     <pic:cNvPicPr>
                       <a:picLocks noChangeArrowheads="1" noChangeAspect="1"/>
                     </pic:cNvPicPr>
                   </pic:nvPicPr>
                   <pic:blipFill>
                     <a:blip r:embed="rId78"/>
+                    <a:stretch>
+                      <a:fillRect/>
+                    </a:stretch>
+                  </pic:blipFill>
+                  <pic:spPr bwMode="auto">
+                    <a:xfrm>
+                      <a:off x="0" y="0"/>
+                      <a:ext cx="3733800" cy="2862580"/>
+                    </a:xfrm>
+                    <a:prstGeom prst="rect">
+                      <a:avLst/>
+                    </a:prstGeom>
+                    <a:noFill/>
+                    <a:ln w="9525">
+                      <a:noFill/>
+                      <a:headEnd/>
+                      <a:tailEnd/>
+                    </a:ln>
+                  </pic:spPr>
+                </pic:pic>
+              </a:graphicData>
+            </a:graphic>
+          </wp:inline>
+        </w:drawing>
+      </w:r>
+    </w:p>
+    <w:p>
+      <w:pPr>
+        <w:pStyle w:val="ImageCaption"/>
+      </w:pPr>
+      <w:r>
+        <w:t xml:space="preserve">Задание 17</w:t>
+      </w:r>
+    </w:p>
+    <w:p>
+      <w:pPr>
+        <w:pStyle w:val="BodyText"/>
+      </w:pPr>
+      <w:r>
+        <w:t xml:space="preserve">Единственное перенаправление вывода произойдет при использовании команд 1 и 4.</w:t>
+      </w:r>
+    </w:p>
+    <w:p>
+      <w:pPr>
+        <w:pStyle w:val="CaptionedFigure"/>
+      </w:pPr>
+      <w:r>
+        <w:drawing>
+          <wp:inline>
+            <wp:extent cx="3733800" cy="2106125"/>
+            <wp:effectExtent b="0" l="0" r="0" t="0"/>
+            <wp:docPr descr="Задание 18" title="fig:" id="82" name="Picture"/>
+            <a:graphic>
+              <a:graphicData uri="http://schemas.openxmlformats.org/drawingml/2006/picture">
+                <pic:pic>
+                  <pic:nvPicPr>
+                    <pic:cNvPr descr="image/IMG_020.png" id="83" name="Picture"/>
+                    <pic:cNvPicPr>
+                      <a:picLocks noChangeArrowheads="1" noChangeAspect="1"/>
+                    </pic:cNvPicPr>
+                  </pic:nvPicPr>
+                  <pic:blipFill>
+                    <a:blip r:embed="rId81"/>
                     <a:stretch>
                       <a:fillRect/>
                     </a:stretch>
@@ -1368,6 +1542,14 @@
     </w:p>
     <w:p>
       <w:pPr>
+        <w:pStyle w:val="BodyText"/>
+      </w:pPr>
+      <w:r>
+        <w:t xml:space="preserve">stderr это специальный поток ошибок, который никак не перенаправить, как например stdout, такой поток всегда выводится на экран.</w:t>
+      </w:r>
+    </w:p>
+    <w:p>
+      <w:pPr>
         <w:pStyle w:val="CaptionedFigure"/>
       </w:pPr>
       <w:r>
@@ -1375,67 +1557,12 @@
           <wp:inline>
             <wp:extent cx="3733800" cy="2529121"/>
             <wp:effectExtent b="0" l="0" r="0" t="0"/>
-            <wp:docPr descr="Задание 19" title="fig:" id="82" name="Picture"/>
+            <wp:docPr descr="Задание 19" title="fig:" id="85" name="Picture"/>
             <a:graphic>
               <a:graphicData uri="http://schemas.openxmlformats.org/drawingml/2006/picture">
                 <pic:pic>
                   <pic:nvPicPr>
-                    <pic:cNvPr descr="image/IMG_021.png" id="83" name="Picture"/>
-                    <pic:cNvPicPr>
-                      <a:picLocks noChangeArrowheads="1" noChangeAspect="1"/>
-                    </pic:cNvPicPr>
-                  </pic:nvPicPr>
-                  <pic:blipFill>
-                    <a:blip r:embed="rId81"/>
-                    <a:stretch>
-                      <a:fillRect/>
-                    </a:stretch>
-                  </pic:blipFill>
-                  <pic:spPr bwMode="auto">
-                    <a:xfrm>
-                      <a:off x="0" y="0"/>
-                      <a:ext cx="3733800" cy="2529121"/>
-                    </a:xfrm>
-                    <a:prstGeom prst="rect">
-                      <a:avLst/>
-                    </a:prstGeom>
-                    <a:noFill/>
-                    <a:ln w="9525">
-                      <a:noFill/>
-                      <a:headEnd/>
-                      <a:tailEnd/>
-                    </a:ln>
-                  </pic:spPr>
-                </pic:pic>
-              </a:graphicData>
-            </a:graphic>
-          </wp:inline>
-        </w:drawing>
-      </w:r>
-    </w:p>
-    <w:p>
-      <w:pPr>
-        <w:pStyle w:val="ImageCaption"/>
-      </w:pPr>
-      <w:r>
-        <w:t xml:space="preserve">Задание 19</w:t>
-      </w:r>
-    </w:p>
-    <w:p>
-      <w:pPr>
-        <w:pStyle w:val="CaptionedFigure"/>
-      </w:pPr>
-      <w:r>
-        <w:drawing>
-          <wp:inline>
-            <wp:extent cx="3733800" cy="2529121"/>
-            <wp:effectExtent b="0" l="0" r="0" t="0"/>
-            <wp:docPr descr="Задание 20" title="fig:" id="85" name="Picture"/>
-            <a:graphic>
-              <a:graphicData uri="http://schemas.openxmlformats.org/drawingml/2006/picture">
-                <pic:pic>
-                  <pic:nvPicPr>
-                    <pic:cNvPr descr="image/IMG_022.png" id="86" name="Picture"/>
+                    <pic:cNvPr descr="image/IMG_021.png" id="86" name="Picture"/>
                     <pic:cNvPicPr>
                       <a:picLocks noChangeArrowheads="1" noChangeAspect="1"/>
                     </pic:cNvPicPr>
@@ -1473,7 +1600,7 @@
         <w:pStyle w:val="ImageCaption"/>
       </w:pPr>
       <w:r>
-        <w:t xml:space="preserve">Задание 20</w:t>
+        <w:t xml:space="preserve">Задание 19</w:t>
       </w:r>
     </w:p>
     <w:p>
@@ -1481,7 +1608,7 @@
         <w:pStyle w:val="BodyText"/>
       </w:pPr>
       <w:r>
-        <w:t xml:space="preserve">От английского слова quite (тихий), можно сделать предположение, что если нам не нужен вывод в консоли, то мы напишем -q. Всё верно!</w:t>
+        <w:t xml:space="preserve">Из-за ключа -O файл окажется в текущей папке, в которой мы находимся.</w:t>
       </w:r>
     </w:p>
     <w:p>
@@ -1493,12 +1620,12 @@
           <wp:inline>
             <wp:extent cx="3733800" cy="2529121"/>
             <wp:effectExtent b="0" l="0" r="0" t="0"/>
-            <wp:docPr descr="Задание 21" title="fig:" id="88" name="Picture"/>
+            <wp:docPr descr="Задание 20" title="fig:" id="88" name="Picture"/>
             <a:graphic>
               <a:graphicData uri="http://schemas.openxmlformats.org/drawingml/2006/picture">
                 <pic:pic>
                   <pic:nvPicPr>
-                    <pic:cNvPr descr="image/IMG_023.png" id="89" name="Picture"/>
+                    <pic:cNvPr descr="image/IMG_022.png" id="89" name="Picture"/>
                     <pic:cNvPicPr>
                       <a:picLocks noChangeArrowheads="1" noChangeAspect="1"/>
                     </pic:cNvPicPr>
@@ -1536,7 +1663,15 @@
         <w:pStyle w:val="ImageCaption"/>
       </w:pPr>
       <w:r>
-        <w:t xml:space="preserve">Задание 21</w:t>
+        <w:t xml:space="preserve">Задание 20</w:t>
+      </w:r>
+    </w:p>
+    <w:p>
+      <w:pPr>
+        <w:pStyle w:val="BodyText"/>
+      </w:pPr>
+      <w:r>
+        <w:t xml:space="preserve">От английского слова quiet (тихий), можно сделать предположение, что если нам не нужен вывод в консоли, то мы напишем -q. Всё верно!</w:t>
       </w:r>
     </w:p>
     <w:p>
@@ -1546,14 +1681,14 @@
       <w:r>
         <w:drawing>
           <wp:inline>
-            <wp:extent cx="3733800" cy="2388344"/>
+            <wp:extent cx="3733800" cy="2529121"/>
             <wp:effectExtent b="0" l="0" r="0" t="0"/>
-            <wp:docPr descr="Задание 22" title="fig:" id="91" name="Picture"/>
+            <wp:docPr descr="Задание 21" title="fig:" id="91" name="Picture"/>
             <a:graphic>
               <a:graphicData uri="http://schemas.openxmlformats.org/drawingml/2006/picture">
                 <pic:pic>
                   <pic:nvPicPr>
-                    <pic:cNvPr descr="image/IMG_024.png" id="92" name="Picture"/>
+                    <pic:cNvPr descr="image/IMG_023.png" id="92" name="Picture"/>
                     <pic:cNvPicPr>
                       <a:picLocks noChangeArrowheads="1" noChangeAspect="1"/>
                     </pic:cNvPicPr>
@@ -1567,7 +1702,7 @@
                   <pic:spPr bwMode="auto">
                     <a:xfrm>
                       <a:off x="0" y="0"/>
-                      <a:ext cx="3733800" cy="2388344"/>
+                      <a:ext cx="3733800" cy="2529121"/>
                     </a:xfrm>
                     <a:prstGeom prst="rect">
                       <a:avLst/>
@@ -1591,7 +1726,15 @@
         <w:pStyle w:val="ImageCaption"/>
       </w:pPr>
       <w:r>
-        <w:t xml:space="preserve">Задание 22</w:t>
+        <w:t xml:space="preserve">Задание 21</w:t>
+      </w:r>
+    </w:p>
+    <w:p>
+      <w:pPr>
+        <w:pStyle w:val="BodyText"/>
+      </w:pPr>
+      <w:r>
+        <w:t xml:space="preserve">Сначала будут скачаны html файлы, из-за -r -l i, т.к это страничка в интернете, но из-за -A jpg мы говорим программе отдать только файлы jpg, поэтому только они останутся.</w:t>
       </w:r>
     </w:p>
     <w:p>
@@ -1603,12 +1746,12 @@
           <wp:inline>
             <wp:extent cx="3733800" cy="2388344"/>
             <wp:effectExtent b="0" l="0" r="0" t="0"/>
-            <wp:docPr descr="Задание 23" title="fig:" id="94" name="Picture"/>
+            <wp:docPr descr="Задание 22" title="fig:" id="94" name="Picture"/>
             <a:graphic>
               <a:graphicData uri="http://schemas.openxmlformats.org/drawingml/2006/picture">
                 <pic:pic>
                   <pic:nvPicPr>
-                    <pic:cNvPr descr="image/IMG_025.png" id="95" name="Picture"/>
+                    <pic:cNvPr descr="image/IMG_024.png" id="95" name="Picture"/>
                     <pic:cNvPicPr>
                       <a:picLocks noChangeArrowheads="1" noChangeAspect="1"/>
                     </pic:cNvPicPr>
@@ -1646,7 +1789,15 @@
         <w:pStyle w:val="ImageCaption"/>
       </w:pPr>
       <w:r>
-        <w:t xml:space="preserve">Задание 23</w:t>
+        <w:t xml:space="preserve">Задание 22</w:t>
+      </w:r>
+    </w:p>
+    <w:p>
+      <w:pPr>
+        <w:pStyle w:val="BodyText"/>
+      </w:pPr>
+      <w:r>
+        <w:t xml:space="preserve">Среди данных вариантов ответа выделено одно из отличий gzip и zip - удаление архива.</w:t>
       </w:r>
     </w:p>
     <w:p>
@@ -1658,12 +1809,12 @@
           <wp:inline>
             <wp:extent cx="3733800" cy="2388344"/>
             <wp:effectExtent b="0" l="0" r="0" t="0"/>
-            <wp:docPr descr="Задание 24" title="fig:" id="97" name="Picture"/>
+            <wp:docPr descr="Задание 23" title="fig:" id="97" name="Picture"/>
             <a:graphic>
               <a:graphicData uri="http://schemas.openxmlformats.org/drawingml/2006/picture">
                 <pic:pic>
                   <pic:nvPicPr>
-                    <pic:cNvPr descr="image/IMG_026.png" id="98" name="Picture"/>
+                    <pic:cNvPr descr="image/IMG_025.png" id="98" name="Picture"/>
                     <pic:cNvPicPr>
                       <a:picLocks noChangeArrowheads="1" noChangeAspect="1"/>
                     </pic:cNvPicPr>
@@ -1701,7 +1852,7 @@
         <w:pStyle w:val="ImageCaption"/>
       </w:pPr>
       <w:r>
-        <w:t xml:space="preserve">Задание 24</w:t>
+        <w:t xml:space="preserve">Задание 23</w:t>
       </w:r>
     </w:p>
     <w:p>
@@ -1709,7 +1860,7 @@
         <w:pStyle w:val="BodyText"/>
       </w:pPr>
       <w:r>
-        <w:t xml:space="preserve">Вспоминаем поиск файлов.</w:t>
+        <w:t xml:space="preserve">Создать архив из директории с файлами можно с помощью zip и tar.</w:t>
       </w:r>
     </w:p>
     <w:p>
@@ -1719,20 +1870,83 @@
       <w:r>
         <w:drawing>
           <wp:inline>
-            <wp:extent cx="3733800" cy="2192792"/>
+            <wp:extent cx="3733800" cy="2388344"/>
             <wp:effectExtent b="0" l="0" r="0" t="0"/>
-            <wp:docPr descr="Задание 25" title="fig:" id="100" name="Picture"/>
+            <wp:docPr descr="Задание 24" title="fig:" id="100" name="Picture"/>
             <a:graphic>
               <a:graphicData uri="http://schemas.openxmlformats.org/drawingml/2006/picture">
                 <pic:pic>
                   <pic:nvPicPr>
-                    <pic:cNvPr descr="image/IMG_027.png" id="101" name="Picture"/>
+                    <pic:cNvPr descr="image/IMG_026.png" id="101" name="Picture"/>
                     <pic:cNvPicPr>
                       <a:picLocks noChangeArrowheads="1" noChangeAspect="1"/>
                     </pic:cNvPicPr>
                   </pic:nvPicPr>
                   <pic:blipFill>
                     <a:blip r:embed="rId99"/>
+                    <a:stretch>
+                      <a:fillRect/>
+                    </a:stretch>
+                  </pic:blipFill>
+                  <pic:spPr bwMode="auto">
+                    <a:xfrm>
+                      <a:off x="0" y="0"/>
+                      <a:ext cx="3733800" cy="2388344"/>
+                    </a:xfrm>
+                    <a:prstGeom prst="rect">
+                      <a:avLst/>
+                    </a:prstGeom>
+                    <a:noFill/>
+                    <a:ln w="9525">
+                      <a:noFill/>
+                      <a:headEnd/>
+                      <a:tailEnd/>
+                    </a:ln>
+                  </pic:spPr>
+                </pic:pic>
+              </a:graphicData>
+            </a:graphic>
+          </wp:inline>
+        </w:drawing>
+      </w:r>
+    </w:p>
+    <w:p>
+      <w:pPr>
+        <w:pStyle w:val="ImageCaption"/>
+      </w:pPr>
+      <w:r>
+        <w:t xml:space="preserve">Задание 24</w:t>
+      </w:r>
+    </w:p>
+    <w:p>
+      <w:pPr>
+        <w:pStyle w:val="BodyText"/>
+      </w:pPr>
+      <w:r>
+        <w:t xml:space="preserve">Вспоминаем поиск файлов.</w:t>
+      </w:r>
+    </w:p>
+    <w:p>
+      <w:pPr>
+        <w:pStyle w:val="CaptionedFigure"/>
+      </w:pPr>
+      <w:r>
+        <w:drawing>
+          <wp:inline>
+            <wp:extent cx="3733800" cy="2192792"/>
+            <wp:effectExtent b="0" l="0" r="0" t="0"/>
+            <wp:docPr descr="Задание 25" title="fig:" id="103" name="Picture"/>
+            <a:graphic>
+              <a:graphicData uri="http://schemas.openxmlformats.org/drawingml/2006/picture">
+                <pic:pic>
+                  <pic:nvPicPr>
+                    <pic:cNvPr descr="image/IMG_027.png" id="104" name="Picture"/>
+                    <pic:cNvPicPr>
+                      <a:picLocks noChangeArrowheads="1" noChangeAspect="1"/>
+                    </pic:cNvPicPr>
+                  </pic:nvPicPr>
+                  <pic:blipFill>
+                    <a:blip r:embed="rId102"/>
                     <a:stretch>
                       <a:fillRect/>
                     </a:stretch>
@@ -1820,18 +2034,18 @@
           <wp:inline>
             <wp:extent cx="3733800" cy="2311620"/>
             <wp:effectExtent b="0" l="0" r="0" t="0"/>
-            <wp:docPr descr="Задание 26" title="fig:" id="103" name="Picture"/>
+            <wp:docPr descr="Задание 26" title="fig:" id="106" name="Picture"/>
             <a:graphic>
               <a:graphicData uri="http://schemas.openxmlformats.org/drawingml/2006/picture">
                 <pic:pic>
                   <pic:nvPicPr>
-                    <pic:cNvPr descr="image/IMG_028.png" id="104" name="Picture"/>
+                    <pic:cNvPr descr="image/IMG_028.png" id="107" name="Picture"/>
                     <pic:cNvPicPr>
                       <a:picLocks noChangeArrowheads="1" noChangeAspect="1"/>
                     </pic:cNvPicPr>
                   </pic:nvPicPr>
                   <pic:blipFill>
-                    <a:blip r:embed="rId102"/>
+                    <a:blip r:embed="rId105"/>
                     <a:stretch>
                       <a:fillRect/>
                     </a:stretch>
@@ -1953,18 +2167,18 @@
           <wp:inline>
             <wp:extent cx="3733800" cy="1721969"/>
             <wp:effectExtent b="0" l="0" r="0" t="0"/>
-            <wp:docPr descr="Задание 27 - выполнение" title="fig:" id="106" name="Picture"/>
+            <wp:docPr descr="Задание 27 - выполнение" title="fig:" id="109" name="Picture"/>
             <a:graphic>
               <a:graphicData uri="http://schemas.openxmlformats.org/drawingml/2006/picture">
                 <pic:pic>
                   <pic:nvPicPr>
-                    <pic:cNvPr descr="image/IMG_029.png" id="107" name="Picture"/>
+                    <pic:cNvPr descr="image/IMG_029.png" id="110" name="Picture"/>
                     <pic:cNvPicPr>
                       <a:picLocks noChangeArrowheads="1" noChangeAspect="1"/>
                     </pic:cNvPicPr>
                   </pic:nvPicPr>
                   <pic:blipFill>
-                    <a:blip r:embed="rId105"/>
+                    <a:blip r:embed="rId108"/>
                     <a:stretch>
                       <a:fillRect/>
                     </a:stretch>
@@ -2016,18 +2230,18 @@
           <wp:inline>
             <wp:extent cx="3733800" cy="2272467"/>
             <wp:effectExtent b="0" l="0" r="0" t="0"/>
-            <wp:docPr descr="Задание 27 - верно" title="fig:" id="109" name="Picture"/>
+            <wp:docPr descr="Задание 27 - верно" title="fig:" id="112" name="Picture"/>
             <a:graphic>
               <a:graphicData uri="http://schemas.openxmlformats.org/drawingml/2006/picture">
                 <pic:pic>
                   <pic:nvPicPr>
-                    <pic:cNvPr descr="image/IMG_030.png" id="110" name="Picture"/>
+                    <pic:cNvPr descr="image/IMG_030.png" id="113" name="Picture"/>
                     <pic:cNvPicPr>
                       <a:picLocks noChangeArrowheads="1" noChangeAspect="1"/>
                     </pic:cNvPicPr>
                   </pic:nvPicPr>
                   <pic:blipFill>
-                    <a:blip r:embed="rId108"/>
+                    <a:blip r:embed="rId111"/>
                     <a:stretch>
                       <a:fillRect/>
                     </a:stretch>
@@ -2062,8 +2276,8 @@
         <w:t xml:space="preserve">Задание 27 - верно</w:t>
       </w:r>
     </w:p>
-    <w:bookmarkEnd w:id="111"/>
-    <w:bookmarkStart w:id="112" w:name="выводы"/>
+    <w:bookmarkEnd w:id="114"/>
+    <w:bookmarkStart w:id="115" w:name="выводы"/>
     <w:p>
       <w:pPr>
         <w:pStyle w:val="Heading1"/>
@@ -2089,7 +2303,7 @@
         <w:t xml:space="preserve">По окончанию выполнения раздела 1 внешнего курса по ОС Linux, я проверил свои знания, а также узнал что-то новое. Документация к выполнеию была оформлена. Поставленные цели были достигнуты.</w:t>
       </w:r>
     </w:p>
-    <w:bookmarkEnd w:id="112"/>
+    <w:bookmarkEnd w:id="115"/>
     <w:sectPr/>
   </w:body>
 </w:document>

</xml_diff>